<commit_message>
updates on final project
</commit_message>
<xml_diff>
--- a/final_project/Presentation.docx
+++ b/final_project/Presentation.docx
@@ -230,7 +230,7 @@
         <w:t xml:space="preserve"> </w:t>
       </w:r>
       <w:r>
-        <w:t xml:space="preserve">The data was originally published in the Journal of Statistics Education (Volume 19, Number 3). It is now part of a long running Kaggle competition.</w:t>
+        <w:t xml:space="preserve">The data was originally published in the Journal of Statistics Education (Volume 19, Number 3) as a juxtaposition to the Boston housing dataset. It is now part of a long running Kaggle competition.</w:t>
       </w:r>
     </w:p>
     <w:p>
@@ -832,20 +832,20 @@
       <w:r>
         <w:drawing>
           <wp:inline>
-            <wp:extent cx="3810000" cy="2540000"/>
+            <wp:extent cx="5334000" cy="6400800"/>
             <wp:effectExtent b="0" l="0" r="0" t="0"/>
             <wp:docPr descr="Difference in scatter plots between transformed and raw data" title="" id="1" name="Picture"/>
             <a:graphic>
               <a:graphicData uri="http://schemas.openxmlformats.org/drawingml/2006/picture">
                 <pic:pic>
                   <pic:nvPicPr>
-                    <pic:cNvPr descr="https://github.com/omerozeren/DATA621/tree/master/final_project/Scatter_Trans_and_Imp.png?raw=true" id="0" name="Picture"/>
+                    <pic:cNvPr descr="https://raw.githubusercontent.com/omerozeren/DATA621/master/final_project/Scatter_Trans_and_Imp.png" id="0" name="Picture"/>
                     <pic:cNvPicPr>
                       <a:picLocks noChangeArrowheads="1" noChangeAspect="1"/>
                     </pic:cNvPicPr>
                   </pic:nvPicPr>
                   <pic:blipFill>
-                    <a:blip r:embed="rId44"/>
+                    <a:blip r:embed="rId42"/>
                     <a:stretch>
                       <a:fillRect/>
                     </a:stretch>
@@ -853,7 +853,7 @@
                   <pic:spPr bwMode="auto">
                     <a:xfrm>
                       <a:off x="0" y="0"/>
-                      <a:ext cx="3810000" cy="2540000"/>
+                      <a:ext cx="5334000" cy="6400800"/>
                     </a:xfrm>
                     <a:prstGeom prst="rect">
                       <a:avLst/>
@@ -884,8 +884,8 @@
       <w:pPr>
         <w:pStyle w:val="Heading1"/>
       </w:pPr>
-      <w:bookmarkStart w:id="45" w:name="modeling"/>
-      <w:bookmarkEnd w:id="45"/>
+      <w:bookmarkStart w:id="43" w:name="modeling"/>
+      <w:bookmarkEnd w:id="43"/>
       <w:r>
         <w:t xml:space="preserve">Modeling</w:t>
       </w:r>
@@ -1238,8 +1238,8 @@
       <w:pPr>
         <w:pStyle w:val="Heading1"/>
       </w:pPr>
-      <w:bookmarkStart w:id="46" w:name="model-selection"/>
-      <w:bookmarkEnd w:id="46"/>
+      <w:bookmarkStart w:id="44" w:name="model-selection"/>
+      <w:bookmarkEnd w:id="44"/>
       <w:r>
         <w:t xml:space="preserve">Model Selection</w:t>
       </w:r>
@@ -1317,7 +1317,7 @@
                     </pic:cNvPicPr>
                   </pic:nvPicPr>
                   <pic:blipFill>
-                    <a:blip r:embed="rId49"/>
+                    <a:blip r:embed="rId47"/>
                     <a:stretch>
                       <a:fillRect/>
                     </a:stretch>
@@ -1356,8 +1356,8 @@
       <w:pPr>
         <w:pStyle w:val="Heading1"/>
       </w:pPr>
-      <w:bookmarkStart w:id="50" w:name="conclusion"/>
-      <w:bookmarkEnd w:id="50"/>
+      <w:bookmarkStart w:id="48" w:name="conclusion"/>
+      <w:bookmarkEnd w:id="48"/>
       <w:r>
         <w:t xml:space="preserve">Conclusion</w:t>
       </w:r>
@@ -1367,25 +1367,7 @@
         <w:pStyle w:val="FirstParagraph"/>
       </w:pPr>
       <w:r>
-        <w:t xml:space="preserve">Examining the model coefficients, I am reminded of the classic real estate adage,</w:t>
-      </w:r>
-      <w:r>
-        <w:t xml:space="preserve"> </w:t>
-      </w:r>
-      <w:r>
-        <w:t xml:space="preserve">‘</w:t>
-      </w:r>
-      <w:r>
-        <w:t xml:space="preserve">Location, Location, Location.</w:t>
-      </w:r>
-      <w:r>
-        <w:t xml:space="preserve">’</w:t>
-      </w:r>
-      <w:r>
-        <w:t xml:space="preserve"> </w:t>
-      </w:r>
-      <w:r>
-        <w:t xml:space="preserve">Variables with the most powerful coefficients included features that are only obtainable in certain areas. Such as pools, garages, neighborhood, and the contour of land. Where as the lowest coefficients included shapes, styles, and building materials.</w:t>
+        <w:t xml:space="preserve">Examining the model coefficients, Variables with the most powerful coefficients included features that are only obtainable in certain areas. Such as pools, garages, neighborhood, and the contour of land. Where as the lowest coefficients included shapes, styles, and building materials.</w:t>
       </w:r>
     </w:p>
     <w:p>
@@ -1504,7 +1486,7 @@
     </w:lvl>
   </w:abstractNum>
   <w:abstractNum w:abstractNumId="990">
-    <w:nsid w:val="15a70950"/>
+    <w:nsid w:val="226b0a9c"/>
     <w:multiLevelType w:val="multilevel"/>
     <w:lvl w:ilvl="0">
       <w:numFmt w:val="bullet"/>
@@ -1585,7 +1567,7 @@
     </w:lvl>
   </w:abstractNum>
   <w:abstractNum w:abstractNumId="991">
-    <w:nsid w:val="4f580156"/>
+    <w:nsid w:val="147af55f"/>
     <w:multiLevelType w:val="multilevel"/>
     <w:lvl w:ilvl="0">
       <w:numFmt w:val="bullet"/>

</xml_diff>